<commit_message>
added floor 2 answer key
</commit_message>
<xml_diff>
--- a/CSC 444 Project Deliverables.docx
+++ b/CSC 444 Project Deliverables.docx
@@ -1,6 +1,6 @@
 
 <file path=word/document.xml><?xml version="1.0" encoding="utf-8"?>
-<w:document xmlns:wpc="http://schemas.microsoft.com/office/word/2010/wordprocessingCanvas" xmlns:cx="http://schemas.microsoft.com/office/drawing/2014/chartex" xmlns:cx1="http://schemas.microsoft.com/office/drawing/2015/9/8/chartex" xmlns:cx2="http://schemas.microsoft.com/office/drawing/2015/10/21/chartex" xmlns:cx3="http://schemas.microsoft.com/office/drawing/2016/5/9/chartex" xmlns:cx4="http://schemas.microsoft.com/office/drawing/2016/5/10/chartex" xmlns:cx5="http://schemas.microsoft.com/office/drawing/2016/5/11/chartex" xmlns:cx6="http://schemas.microsoft.com/office/drawing/2016/5/12/chartex" xmlns:cx7="http://schemas.microsoft.com/office/drawing/2016/5/13/chartex" xmlns:cx8="http://schemas.microsoft.com/office/drawing/2016/5/14/chartex" xmlns:mc="http://schemas.openxmlformats.org/markup-compatibility/2006" xmlns:aink="http://schemas.microsoft.com/office/drawing/2016/ink" xmlns:am3d="http://schemas.microsoft.com/office/drawing/2017/model3d" xmlns:o="urn:schemas-microsoft-com:office:office" xmlns:r="http://schemas.openxmlformats.org/officeDocument/2006/relationships" xmlns:m="http://schemas.openxmlformats.org/officeDocument/2006/math" xmlns:v="urn:schemas-microsoft-com:vml" xmlns:wp14="http://schemas.microsoft.com/office/word/2010/wordprocessingDrawing" xmlns:wp="http://schemas.openxmlformats.org/drawingml/2006/wordprocessingDrawing" xmlns:w10="urn:schemas-microsoft-com:office:word" xmlns:w="http://schemas.openxmlformats.org/wordprocessingml/2006/main" xmlns:w14="http://schemas.microsoft.com/office/word/2010/wordml" xmlns:w15="http://schemas.microsoft.com/office/word/2012/wordml" xmlns:w16cex="http://schemas.microsoft.com/office/word/2018/wordml/cex" xmlns:w16cid="http://schemas.microsoft.com/office/word/2016/wordml/cid" xmlns:w16="http://schemas.microsoft.com/office/word/2018/wordml" xmlns:w16sdtdh="http://schemas.microsoft.com/office/word/2020/wordml/sdtdatahash" xmlns:w16se="http://schemas.microsoft.com/office/word/2015/wordml/symex" xmlns:wpg="http://schemas.microsoft.com/office/word/2010/wordprocessingGroup" xmlns:wpi="http://schemas.microsoft.com/office/word/2010/wordprocessingInk" xmlns:wne="http://schemas.microsoft.com/office/word/2006/wordml" xmlns:wps="http://schemas.microsoft.com/office/word/2010/wordprocessingShape" mc:Ignorable="w14 w15 w16se w16cid w16 w16cex w16sdtdh wp14">
+<w:document xmlns:wpc="http://schemas.microsoft.com/office/word/2010/wordprocessingCanvas" xmlns:cx="http://schemas.microsoft.com/office/drawing/2014/chartex" xmlns:cx1="http://schemas.microsoft.com/office/drawing/2015/9/8/chartex" xmlns:cx2="http://schemas.microsoft.com/office/drawing/2015/10/21/chartex" xmlns:cx3="http://schemas.microsoft.com/office/drawing/2016/5/9/chartex" xmlns:cx4="http://schemas.microsoft.com/office/drawing/2016/5/10/chartex" xmlns:cx5="http://schemas.microsoft.com/office/drawing/2016/5/11/chartex" xmlns:cx6="http://schemas.microsoft.com/office/drawing/2016/5/12/chartex" xmlns:cx7="http://schemas.microsoft.com/office/drawing/2016/5/13/chartex" xmlns:cx8="http://schemas.microsoft.com/office/drawing/2016/5/14/chartex" xmlns:mc="http://schemas.openxmlformats.org/markup-compatibility/2006" xmlns:aink="http://schemas.microsoft.com/office/drawing/2016/ink" xmlns:am3d="http://schemas.microsoft.com/office/drawing/2017/model3d" xmlns:o="urn:schemas-microsoft-com:office:office" xmlns:oel="http://schemas.microsoft.com/office/2019/extlst" xmlns:r="http://schemas.openxmlformats.org/officeDocument/2006/relationships" xmlns:m="http://schemas.openxmlformats.org/officeDocument/2006/math" xmlns:v="urn:schemas-microsoft-com:vml" xmlns:wp14="http://schemas.microsoft.com/office/word/2010/wordprocessingDrawing" xmlns:wp="http://schemas.openxmlformats.org/drawingml/2006/wordprocessingDrawing" xmlns:w10="urn:schemas-microsoft-com:office:word" xmlns:w="http://schemas.openxmlformats.org/wordprocessingml/2006/main" xmlns:w14="http://schemas.microsoft.com/office/word/2010/wordml" xmlns:w15="http://schemas.microsoft.com/office/word/2012/wordml" xmlns:w16cex="http://schemas.microsoft.com/office/word/2018/wordml/cex" xmlns:w16cid="http://schemas.microsoft.com/office/word/2016/wordml/cid" xmlns:w16="http://schemas.microsoft.com/office/word/2018/wordml" xmlns:w16sdtdh="http://schemas.microsoft.com/office/word/2020/wordml/sdtdatahash" xmlns:w16se="http://schemas.microsoft.com/office/word/2015/wordml/symex" xmlns:wpg="http://schemas.microsoft.com/office/word/2010/wordprocessingGroup" xmlns:wpi="http://schemas.microsoft.com/office/word/2010/wordprocessingInk" xmlns:wne="http://schemas.microsoft.com/office/word/2006/wordml" xmlns:wps="http://schemas.microsoft.com/office/word/2010/wordprocessingShape" mc:Ignorable="w14 w15 w16se w16cid w16 w16cex w16sdtdh wp14">
   <w:body>
     <w:p>
       <w:pPr>
@@ -704,17 +704,7 @@
           <w:sz w:val="22"/>
           <w:szCs w:val="22"/>
         </w:rPr>
-        <w:t xml:space="preserve">Ciphertext: </w:t>
-      </w:r>
-      <w:r>
-        <w:rPr>
-          <w:rFonts w:ascii="TeXGyreAdventor" w:hAnsi="TeXGyreAdventor"/>
-          <w:b w:val="0"/>
-          <w:bCs w:val="0"/>
-          <w:sz w:val="22"/>
-          <w:szCs w:val="22"/>
-        </w:rPr>
-        <w:t>“</w:t>
+        <w:t>Ciphertext: “</w:t>
       </w:r>
       <w:proofErr w:type="spellStart"/>
       <w:r>
@@ -1356,7 +1346,6 @@
           <w:sz w:val="22"/>
           <w:szCs w:val="22"/>
         </w:rPr>
-        <w:lastRenderedPageBreak/>
         <w:t xml:space="preserve">Enter ‘use </w:t>
       </w:r>
       <w:proofErr w:type="spellStart"/>
@@ -1602,17 +1591,7 @@
           <w:sz w:val="22"/>
           <w:szCs w:val="22"/>
         </w:rPr>
-        <w:t xml:space="preserve">Key: </w:t>
-      </w:r>
-      <w:r>
-        <w:rPr>
-          <w:rFonts w:ascii="TeXGyreAdventor" w:hAnsi="TeXGyreAdventor"/>
-          <w:b w:val="0"/>
-          <w:bCs w:val="0"/>
-          <w:sz w:val="22"/>
-          <w:szCs w:val="22"/>
-        </w:rPr>
-        <w:t xml:space="preserve">64mod26 = 12 (or the letter ‘m’ given </w:t>
+        <w:t xml:space="preserve">Key: 64mod26 = 12 (or the letter ‘m’ given </w:t>
       </w:r>
       <w:r>
         <w:rPr>
@@ -1728,6 +1707,7 @@
           <w:sz w:val="22"/>
           <w:szCs w:val="22"/>
         </w:rPr>
+        <w:lastRenderedPageBreak/>
         <w:t xml:space="preserve">Type ‘enter </w:t>
       </w:r>
       <w:proofErr w:type="gramStart"/>
@@ -2577,108 +2557,460 @@
           <w:sz w:val="22"/>
           <w:szCs w:val="22"/>
         </w:rPr>
+        <w:t>Floor 2:</w:t>
+      </w:r>
+    </w:p>
+    <w:p>
+      <w:pPr>
+        <w:pStyle w:val="APCSMasternotesheader"/>
+        <w:rPr>
+          <w:rFonts w:ascii="TeXGyreAdventor" w:hAnsi="TeXGyreAdventor"/>
+          <w:b w:val="0"/>
+          <w:bCs w:val="0"/>
+          <w:sz w:val="22"/>
+          <w:szCs w:val="22"/>
+        </w:rPr>
+      </w:pPr>
+      <w:r>
+        <w:rPr>
+          <w:rFonts w:ascii="TeXGyreAdventor" w:hAnsi="TeXGyreAdventor"/>
+          <w:b w:val="0"/>
+          <w:bCs w:val="0"/>
+          <w:sz w:val="22"/>
+          <w:szCs w:val="22"/>
+        </w:rPr>
+        <w:tab/>
+      </w:r>
+      <w:r>
+        <w:rPr>
+          <w:rFonts w:ascii="TeXGyreAdventor" w:hAnsi="TeXGyreAdventor"/>
+          <w:b w:val="0"/>
+          <w:bCs w:val="0"/>
+          <w:sz w:val="22"/>
+          <w:szCs w:val="22"/>
+        </w:rPr>
+        <w:t>Steps for floor two:</w:t>
+      </w:r>
+    </w:p>
+    <w:p>
+      <w:pPr>
+        <w:pStyle w:val="APCSMasternotesheader"/>
+        <w:ind w:left="720"/>
+        <w:rPr>
+          <w:rFonts w:ascii="TeXGyreAdventor" w:hAnsi="TeXGyreAdventor"/>
+          <w:b w:val="0"/>
+          <w:bCs w:val="0"/>
+          <w:sz w:val="22"/>
+          <w:szCs w:val="22"/>
+        </w:rPr>
+      </w:pPr>
+      <w:r>
+        <w:rPr>
+          <w:rFonts w:ascii="TeXGyreAdventor" w:hAnsi="TeXGyreAdventor"/>
+          <w:b w:val="0"/>
+          <w:bCs w:val="0"/>
+          <w:sz w:val="22"/>
+          <w:szCs w:val="22"/>
+        </w:rPr>
+        <w:t>1) read the riddle on the note</w:t>
+      </w:r>
+    </w:p>
+    <w:p>
+      <w:pPr>
+        <w:pStyle w:val="APCSMasternotesheader"/>
+        <w:ind w:left="720"/>
+        <w:rPr>
+          <w:rFonts w:ascii="TeXGyreAdventor" w:hAnsi="TeXGyreAdventor"/>
+          <w:b w:val="0"/>
+          <w:bCs w:val="0"/>
+          <w:sz w:val="22"/>
+          <w:szCs w:val="22"/>
+        </w:rPr>
+      </w:pPr>
+      <w:r>
+        <w:rPr>
+          <w:rFonts w:ascii="TeXGyreAdventor" w:hAnsi="TeXGyreAdventor"/>
+          <w:b w:val="0"/>
+          <w:bCs w:val="0"/>
+          <w:sz w:val="22"/>
+          <w:szCs w:val="22"/>
+        </w:rPr>
+        <w:t>2) read the book to get the ciphertext in the folder</w:t>
+      </w:r>
+    </w:p>
+    <w:p>
+      <w:pPr>
+        <w:pStyle w:val="APCSMasternotesheader"/>
+        <w:ind w:left="720"/>
+        <w:rPr>
+          <w:rFonts w:ascii="TeXGyreAdventor" w:hAnsi="TeXGyreAdventor"/>
+          <w:b w:val="0"/>
+          <w:bCs w:val="0"/>
+          <w:sz w:val="22"/>
+          <w:szCs w:val="22"/>
+        </w:rPr>
+      </w:pPr>
+    </w:p>
+    <w:p>
+      <w:pPr>
+        <w:pStyle w:val="APCSMasternotesheader"/>
+        <w:ind w:left="720"/>
+        <w:rPr>
+          <w:rFonts w:ascii="TeXGyreAdventor" w:hAnsi="TeXGyreAdventor"/>
+          <w:b w:val="0"/>
+          <w:bCs w:val="0"/>
+          <w:sz w:val="22"/>
+          <w:szCs w:val="22"/>
+        </w:rPr>
+      </w:pPr>
+      <w:r>
+        <w:rPr>
+          <w:rFonts w:ascii="TeXGyreAdventor" w:hAnsi="TeXGyreAdventor"/>
+          <w:b w:val="0"/>
+          <w:bCs w:val="0"/>
+          <w:sz w:val="22"/>
+          <w:szCs w:val="22"/>
+        </w:rPr>
+        <w:t xml:space="preserve">3) solve the </w:t>
+      </w:r>
+      <w:proofErr w:type="spellStart"/>
+      <w:r>
+        <w:rPr>
+          <w:rFonts w:ascii="TeXGyreAdventor" w:hAnsi="TeXGyreAdventor"/>
+          <w:b w:val="0"/>
+          <w:bCs w:val="0"/>
+          <w:sz w:val="22"/>
+          <w:szCs w:val="22"/>
+        </w:rPr>
+        <w:t>viegnere</w:t>
+      </w:r>
+      <w:proofErr w:type="spellEnd"/>
+      <w:r>
+        <w:rPr>
+          <w:rFonts w:ascii="TeXGyreAdventor" w:hAnsi="TeXGyreAdventor"/>
+          <w:b w:val="0"/>
+          <w:bCs w:val="0"/>
+          <w:sz w:val="22"/>
+          <w:szCs w:val="22"/>
+        </w:rPr>
+        <w:t xml:space="preserve"> cipher using the alphabet a-z1-9 and the keyword centennial</w:t>
+      </w:r>
+    </w:p>
+    <w:p>
+      <w:pPr>
+        <w:pStyle w:val="APCSMasternotesheader"/>
+        <w:ind w:left="720"/>
+        <w:rPr>
+          <w:rFonts w:ascii="TeXGyreAdventor" w:hAnsi="TeXGyreAdventor"/>
+          <w:b w:val="0"/>
+          <w:bCs w:val="0"/>
+          <w:sz w:val="22"/>
+          <w:szCs w:val="22"/>
+        </w:rPr>
+      </w:pPr>
+    </w:p>
+    <w:p>
+      <w:pPr>
+        <w:pStyle w:val="APCSMasternotesheader"/>
+        <w:ind w:left="720"/>
+        <w:rPr>
+          <w:rFonts w:ascii="TeXGyreAdventor" w:hAnsi="TeXGyreAdventor"/>
+          <w:b w:val="0"/>
+          <w:bCs w:val="0"/>
+          <w:sz w:val="22"/>
+          <w:szCs w:val="22"/>
+        </w:rPr>
+      </w:pPr>
+      <w:r>
+        <w:rPr>
+          <w:rFonts w:ascii="TeXGyreAdventor" w:hAnsi="TeXGyreAdventor"/>
+          <w:b w:val="0"/>
+          <w:bCs w:val="0"/>
+          <w:sz w:val="22"/>
+          <w:szCs w:val="22"/>
+        </w:rPr>
+        <w:t>4) take the top text out of the key you just created and save the key</w:t>
+      </w:r>
+    </w:p>
+    <w:p>
+      <w:pPr>
+        <w:pStyle w:val="APCSMasternotesheader"/>
+        <w:ind w:left="720"/>
+        <w:rPr>
+          <w:rFonts w:ascii="TeXGyreAdventor" w:hAnsi="TeXGyreAdventor"/>
+          <w:b w:val="0"/>
+          <w:bCs w:val="0"/>
+          <w:sz w:val="22"/>
+          <w:szCs w:val="22"/>
+        </w:rPr>
+      </w:pPr>
+      <w:r>
+        <w:rPr>
+          <w:rFonts w:ascii="TeXGyreAdventor" w:hAnsi="TeXGyreAdventor"/>
+          <w:b w:val="0"/>
+          <w:bCs w:val="0"/>
+          <w:sz w:val="22"/>
+          <w:szCs w:val="22"/>
+        </w:rPr>
+        <w:t>5) look at the weird clocktower photo</w:t>
+      </w:r>
+    </w:p>
+    <w:p>
+      <w:pPr>
+        <w:pStyle w:val="APCSMasternotesheader"/>
+        <w:ind w:left="720"/>
+        <w:rPr>
+          <w:rFonts w:ascii="TeXGyreAdventor" w:hAnsi="TeXGyreAdventor"/>
+          <w:b w:val="0"/>
+          <w:bCs w:val="0"/>
+          <w:sz w:val="22"/>
+          <w:szCs w:val="22"/>
+        </w:rPr>
+      </w:pPr>
+      <w:r>
+        <w:rPr>
+          <w:rFonts w:ascii="TeXGyreAdventor" w:hAnsi="TeXGyreAdventor"/>
+          <w:b w:val="0"/>
+          <w:bCs w:val="0"/>
+          <w:sz w:val="22"/>
+          <w:szCs w:val="22"/>
+        </w:rPr>
+        <w:t>6) use the thing.py with the weird photo and the key you just generated</w:t>
+      </w:r>
+    </w:p>
+    <w:p>
+      <w:pPr>
+        <w:pStyle w:val="APCSMasternotesheader"/>
+        <w:ind w:left="720"/>
+        <w:rPr>
+          <w:rFonts w:ascii="TeXGyreAdventor" w:hAnsi="TeXGyreAdventor"/>
+          <w:b w:val="0"/>
+          <w:bCs w:val="0"/>
+          <w:sz w:val="22"/>
+          <w:szCs w:val="22"/>
+        </w:rPr>
+      </w:pPr>
+      <w:r>
+        <w:rPr>
+          <w:rFonts w:ascii="TeXGyreAdventor" w:hAnsi="TeXGyreAdventor"/>
+          <w:b w:val="0"/>
+          <w:bCs w:val="0"/>
+          <w:sz w:val="22"/>
+          <w:szCs w:val="22"/>
+        </w:rPr>
+        <w:tab/>
+        <w:t>a) pip install the Pillow library</w:t>
+      </w:r>
+    </w:p>
+    <w:p>
+      <w:pPr>
+        <w:pStyle w:val="APCSMasternotesheader"/>
+        <w:ind w:left="720"/>
+        <w:rPr>
+          <w:rFonts w:ascii="TeXGyreAdventor" w:hAnsi="TeXGyreAdventor"/>
+          <w:b w:val="0"/>
+          <w:bCs w:val="0"/>
+          <w:sz w:val="22"/>
+          <w:szCs w:val="22"/>
+        </w:rPr>
+      </w:pPr>
+      <w:r>
+        <w:rPr>
+          <w:rFonts w:ascii="TeXGyreAdventor" w:hAnsi="TeXGyreAdventor"/>
+          <w:b w:val="0"/>
+          <w:bCs w:val="0"/>
+          <w:sz w:val="22"/>
+          <w:szCs w:val="22"/>
+        </w:rPr>
+        <w:tab/>
+        <w:t>b) make sure you change the input files to the correct one</w:t>
+      </w:r>
+    </w:p>
+    <w:p>
+      <w:pPr>
+        <w:pStyle w:val="APCSMasternotesheader"/>
+        <w:ind w:left="720"/>
+        <w:rPr>
+          <w:rFonts w:ascii="TeXGyreAdventor" w:hAnsi="TeXGyreAdventor"/>
+          <w:b w:val="0"/>
+          <w:bCs w:val="0"/>
+          <w:sz w:val="22"/>
+          <w:szCs w:val="22"/>
+        </w:rPr>
+      </w:pPr>
+      <w:r>
+        <w:rPr>
+          <w:rFonts w:ascii="TeXGyreAdventor" w:hAnsi="TeXGyreAdventor"/>
+          <w:b w:val="0"/>
+          <w:bCs w:val="0"/>
+          <w:sz w:val="22"/>
+          <w:szCs w:val="22"/>
+        </w:rPr>
+        <w:t>7) look at the created clocktower photo</w:t>
+      </w:r>
+    </w:p>
+    <w:p>
+      <w:pPr>
+        <w:pStyle w:val="APCSMasternotesheader"/>
+        <w:ind w:left="720"/>
+        <w:rPr>
+          <w:rFonts w:ascii="TeXGyreAdventor" w:hAnsi="TeXGyreAdventor"/>
+          <w:b w:val="0"/>
+          <w:bCs w:val="0"/>
+          <w:sz w:val="22"/>
+          <w:szCs w:val="22"/>
+        </w:rPr>
+      </w:pPr>
+      <w:r>
+        <w:rPr>
+          <w:rFonts w:ascii="TeXGyreAdventor" w:hAnsi="TeXGyreAdventor"/>
+          <w:b w:val="0"/>
+          <w:bCs w:val="0"/>
+          <w:sz w:val="22"/>
+          <w:szCs w:val="22"/>
+        </w:rPr>
+        <w:tab/>
+        <w:t>a) find the code on the cloud</w:t>
+      </w:r>
+    </w:p>
+    <w:p>
+      <w:pPr>
+        <w:pStyle w:val="APCSMasternotesheader"/>
+        <w:ind w:left="720"/>
+        <w:rPr>
+          <w:rFonts w:ascii="TeXGyreAdventor" w:hAnsi="TeXGyreAdventor"/>
+          <w:b w:val="0"/>
+          <w:bCs w:val="0"/>
+          <w:sz w:val="22"/>
+          <w:szCs w:val="22"/>
+        </w:rPr>
+      </w:pPr>
+      <w:r>
+        <w:rPr>
+          <w:rFonts w:ascii="TeXGyreAdventor" w:hAnsi="TeXGyreAdventor"/>
+          <w:b w:val="0"/>
+          <w:bCs w:val="0"/>
+          <w:sz w:val="22"/>
+          <w:szCs w:val="22"/>
+        </w:rPr>
+        <w:t>8) return to elevator and enter the code</w:t>
+      </w:r>
+    </w:p>
+    <w:p>
+      <w:pPr>
+        <w:pStyle w:val="APCSMasternotesheader"/>
+        <w:tabs>
+          <w:tab w:val="clear" w:pos="10080"/>
+        </w:tabs>
+        <w:ind w:left="720"/>
+        <w:rPr>
+          <w:rFonts w:ascii="TeXGyreAdventor" w:hAnsi="TeXGyreAdventor"/>
+          <w:b w:val="0"/>
+          <w:bCs w:val="0"/>
+          <w:sz w:val="22"/>
+          <w:szCs w:val="22"/>
+        </w:rPr>
+      </w:pPr>
+    </w:p>
+    <w:p>
+      <w:pPr>
+        <w:pStyle w:val="APCSMasternotesheader"/>
+        <w:tabs>
+          <w:tab w:val="clear" w:pos="10080"/>
+        </w:tabs>
+        <w:rPr>
+          <w:rFonts w:ascii="TeXGyreAdventor" w:hAnsi="TeXGyreAdventor"/>
+          <w:b w:val="0"/>
+          <w:bCs w:val="0"/>
+          <w:sz w:val="22"/>
+          <w:szCs w:val="22"/>
+        </w:rPr>
+      </w:pPr>
+    </w:p>
+    <w:p>
+      <w:pPr>
+        <w:pStyle w:val="APCSMasternotesheader"/>
+        <w:tabs>
+          <w:tab w:val="clear" w:pos="10080"/>
+        </w:tabs>
+        <w:rPr>
+          <w:rFonts w:ascii="TeXGyreAdventor" w:hAnsi="TeXGyreAdventor"/>
+          <w:b w:val="0"/>
+          <w:bCs w:val="0"/>
+          <w:sz w:val="22"/>
+          <w:szCs w:val="22"/>
+        </w:rPr>
+      </w:pPr>
+      <w:r>
+        <w:rPr>
+          <w:rFonts w:ascii="TeXGyreAdventor" w:hAnsi="TeXGyreAdventor"/>
+          <w:b w:val="0"/>
+          <w:bCs w:val="0"/>
+          <w:sz w:val="22"/>
+          <w:szCs w:val="22"/>
+        </w:rPr>
+        <w:t>Floor 3:</w:t>
+      </w:r>
+    </w:p>
+    <w:p>
+      <w:pPr>
+        <w:pStyle w:val="APCSMasternotesheader"/>
+        <w:tabs>
+          <w:tab w:val="clear" w:pos="10080"/>
+        </w:tabs>
+        <w:rPr>
+          <w:rFonts w:ascii="TeXGyreAdventor" w:hAnsi="TeXGyreAdventor"/>
+          <w:b w:val="0"/>
+          <w:bCs w:val="0"/>
+          <w:sz w:val="22"/>
+          <w:szCs w:val="22"/>
+        </w:rPr>
+      </w:pPr>
+    </w:p>
+    <w:p>
+      <w:pPr>
+        <w:pStyle w:val="APCSMasternotesheader"/>
+        <w:tabs>
+          <w:tab w:val="clear" w:pos="10080"/>
+        </w:tabs>
+        <w:rPr>
+          <w:rFonts w:ascii="TeXGyreAdventor" w:hAnsi="TeXGyreAdventor"/>
+          <w:sz w:val="22"/>
+          <w:szCs w:val="22"/>
+        </w:rPr>
+      </w:pPr>
+      <w:r>
+        <w:rPr>
+          <w:rFonts w:ascii="TeXGyreAdventor" w:hAnsi="TeXGyreAdventor"/>
+          <w:sz w:val="22"/>
+          <w:szCs w:val="22"/>
+        </w:rPr>
+        <w:t>Scoring:</w:t>
+      </w:r>
+    </w:p>
+    <w:p>
+      <w:pPr>
+        <w:pStyle w:val="APCSMasternotesheader"/>
+        <w:tabs>
+          <w:tab w:val="clear" w:pos="10080"/>
+        </w:tabs>
+        <w:rPr>
+          <w:rFonts w:ascii="TeXGyreAdventor" w:hAnsi="TeXGyreAdventor"/>
+          <w:b w:val="0"/>
+          <w:bCs w:val="0"/>
+          <w:sz w:val="22"/>
+          <w:szCs w:val="22"/>
+        </w:rPr>
+      </w:pPr>
+      <w:r>
+        <w:rPr>
+          <w:rFonts w:ascii="TeXGyreAdventor" w:hAnsi="TeXGyreAdventor"/>
+          <w:b w:val="0"/>
+          <w:bCs w:val="0"/>
+          <w:sz w:val="22"/>
+          <w:szCs w:val="22"/>
+        </w:rPr>
         <w:lastRenderedPageBreak/>
-        <w:t>Floor 2:</w:t>
-      </w:r>
-    </w:p>
-    <w:p>
-      <w:pPr>
-        <w:pStyle w:val="APCSMasternotesheader"/>
-        <w:tabs>
-          <w:tab w:val="clear" w:pos="10080"/>
-        </w:tabs>
-        <w:rPr>
-          <w:rFonts w:ascii="TeXGyreAdventor" w:hAnsi="TeXGyreAdventor"/>
-          <w:b w:val="0"/>
-          <w:bCs w:val="0"/>
-          <w:sz w:val="22"/>
-          <w:szCs w:val="22"/>
-        </w:rPr>
-      </w:pPr>
-    </w:p>
-    <w:p>
-      <w:pPr>
-        <w:pStyle w:val="APCSMasternotesheader"/>
-        <w:tabs>
-          <w:tab w:val="clear" w:pos="10080"/>
-        </w:tabs>
-        <w:rPr>
-          <w:rFonts w:ascii="TeXGyreAdventor" w:hAnsi="TeXGyreAdventor"/>
-          <w:b w:val="0"/>
-          <w:bCs w:val="0"/>
-          <w:sz w:val="22"/>
-          <w:szCs w:val="22"/>
-        </w:rPr>
-      </w:pPr>
-      <w:r>
-        <w:rPr>
-          <w:rFonts w:ascii="TeXGyreAdventor" w:hAnsi="TeXGyreAdventor"/>
-          <w:b w:val="0"/>
-          <w:bCs w:val="0"/>
-          <w:sz w:val="22"/>
-          <w:szCs w:val="22"/>
-        </w:rPr>
-        <w:t>Floor 3:</w:t>
-      </w:r>
-    </w:p>
-    <w:p>
-      <w:pPr>
-        <w:pStyle w:val="APCSMasternotesheader"/>
-        <w:tabs>
-          <w:tab w:val="clear" w:pos="10080"/>
-        </w:tabs>
-        <w:rPr>
-          <w:rFonts w:ascii="TeXGyreAdventor" w:hAnsi="TeXGyreAdventor"/>
-          <w:b w:val="0"/>
-          <w:bCs w:val="0"/>
-          <w:sz w:val="22"/>
-          <w:szCs w:val="22"/>
-        </w:rPr>
-      </w:pPr>
-    </w:p>
-    <w:p>
-      <w:pPr>
-        <w:pStyle w:val="APCSMasternotesheader"/>
-        <w:tabs>
-          <w:tab w:val="clear" w:pos="10080"/>
-        </w:tabs>
-        <w:rPr>
-          <w:rFonts w:ascii="TeXGyreAdventor" w:hAnsi="TeXGyreAdventor"/>
-          <w:sz w:val="22"/>
-          <w:szCs w:val="22"/>
-        </w:rPr>
-      </w:pPr>
-      <w:r>
-        <w:rPr>
-          <w:rFonts w:ascii="TeXGyreAdventor" w:hAnsi="TeXGyreAdventor"/>
-          <w:sz w:val="22"/>
-          <w:szCs w:val="22"/>
-        </w:rPr>
-        <w:t>Scoring:</w:t>
-      </w:r>
-    </w:p>
-    <w:p>
-      <w:pPr>
-        <w:pStyle w:val="APCSMasternotesheader"/>
-        <w:tabs>
-          <w:tab w:val="clear" w:pos="10080"/>
-        </w:tabs>
-        <w:rPr>
-          <w:rFonts w:ascii="TeXGyreAdventor" w:hAnsi="TeXGyreAdventor"/>
-          <w:b w:val="0"/>
-          <w:bCs w:val="0"/>
-          <w:sz w:val="22"/>
-          <w:szCs w:val="22"/>
-        </w:rPr>
-      </w:pPr>
-      <w:r>
-        <w:rPr>
-          <w:rFonts w:ascii="TeXGyreAdventor" w:hAnsi="TeXGyreAdventor"/>
-          <w:b w:val="0"/>
-          <w:bCs w:val="0"/>
-          <w:sz w:val="22"/>
-          <w:szCs w:val="22"/>
-        </w:rPr>
         <w:t>{max=1 page}</w:t>
       </w:r>
     </w:p>
@@ -3186,7 +3518,7 @@
 </file>
 
 <file path=word/endnotes.xml><?xml version="1.0" encoding="utf-8"?>
-<w:endnotes xmlns:wpc="http://schemas.microsoft.com/office/word/2010/wordprocessingCanvas" xmlns:cx="http://schemas.microsoft.com/office/drawing/2014/chartex" xmlns:cx1="http://schemas.microsoft.com/office/drawing/2015/9/8/chartex" xmlns:cx2="http://schemas.microsoft.com/office/drawing/2015/10/21/chartex" xmlns:cx3="http://schemas.microsoft.com/office/drawing/2016/5/9/chartex" xmlns:cx4="http://schemas.microsoft.com/office/drawing/2016/5/10/chartex" xmlns:cx5="http://schemas.microsoft.com/office/drawing/2016/5/11/chartex" xmlns:cx6="http://schemas.microsoft.com/office/drawing/2016/5/12/chartex" xmlns:cx7="http://schemas.microsoft.com/office/drawing/2016/5/13/chartex" xmlns:cx8="http://schemas.microsoft.com/office/drawing/2016/5/14/chartex" xmlns:mc="http://schemas.openxmlformats.org/markup-compatibility/2006" xmlns:aink="http://schemas.microsoft.com/office/drawing/2016/ink" xmlns:am3d="http://schemas.microsoft.com/office/drawing/2017/model3d" xmlns:o="urn:schemas-microsoft-com:office:office" xmlns:r="http://schemas.openxmlformats.org/officeDocument/2006/relationships" xmlns:m="http://schemas.openxmlformats.org/officeDocument/2006/math" xmlns:v="urn:schemas-microsoft-com:vml" xmlns:wp14="http://schemas.microsoft.com/office/word/2010/wordprocessingDrawing" xmlns:wp="http://schemas.openxmlformats.org/drawingml/2006/wordprocessingDrawing" xmlns:w10="urn:schemas-microsoft-com:office:word" xmlns:w="http://schemas.openxmlformats.org/wordprocessingml/2006/main" xmlns:w14="http://schemas.microsoft.com/office/word/2010/wordml" xmlns:w15="http://schemas.microsoft.com/office/word/2012/wordml" xmlns:w16cex="http://schemas.microsoft.com/office/word/2018/wordml/cex" xmlns:w16cid="http://schemas.microsoft.com/office/word/2016/wordml/cid" xmlns:w16="http://schemas.microsoft.com/office/word/2018/wordml" xmlns:w16sdtdh="http://schemas.microsoft.com/office/word/2020/wordml/sdtdatahash" xmlns:w16se="http://schemas.microsoft.com/office/word/2015/wordml/symex" xmlns:wpg="http://schemas.microsoft.com/office/word/2010/wordprocessingGroup" xmlns:wpi="http://schemas.microsoft.com/office/word/2010/wordprocessingInk" xmlns:wne="http://schemas.microsoft.com/office/word/2006/wordml" xmlns:wps="http://schemas.microsoft.com/office/word/2010/wordprocessingShape" mc:Ignorable="w14 w15 w16se w16cid w16 w16cex w16sdtdh wp14">
+<w:endnotes xmlns:wpc="http://schemas.microsoft.com/office/word/2010/wordprocessingCanvas" xmlns:cx="http://schemas.microsoft.com/office/drawing/2014/chartex" xmlns:cx1="http://schemas.microsoft.com/office/drawing/2015/9/8/chartex" xmlns:cx2="http://schemas.microsoft.com/office/drawing/2015/10/21/chartex" xmlns:cx3="http://schemas.microsoft.com/office/drawing/2016/5/9/chartex" xmlns:cx4="http://schemas.microsoft.com/office/drawing/2016/5/10/chartex" xmlns:cx5="http://schemas.microsoft.com/office/drawing/2016/5/11/chartex" xmlns:cx6="http://schemas.microsoft.com/office/drawing/2016/5/12/chartex" xmlns:cx7="http://schemas.microsoft.com/office/drawing/2016/5/13/chartex" xmlns:cx8="http://schemas.microsoft.com/office/drawing/2016/5/14/chartex" xmlns:mc="http://schemas.openxmlformats.org/markup-compatibility/2006" xmlns:aink="http://schemas.microsoft.com/office/drawing/2016/ink" xmlns:am3d="http://schemas.microsoft.com/office/drawing/2017/model3d" xmlns:o="urn:schemas-microsoft-com:office:office" xmlns:oel="http://schemas.microsoft.com/office/2019/extlst" xmlns:r="http://schemas.openxmlformats.org/officeDocument/2006/relationships" xmlns:m="http://schemas.openxmlformats.org/officeDocument/2006/math" xmlns:v="urn:schemas-microsoft-com:vml" xmlns:wp14="http://schemas.microsoft.com/office/word/2010/wordprocessingDrawing" xmlns:wp="http://schemas.openxmlformats.org/drawingml/2006/wordprocessingDrawing" xmlns:w10="urn:schemas-microsoft-com:office:word" xmlns:w="http://schemas.openxmlformats.org/wordprocessingml/2006/main" xmlns:w14="http://schemas.microsoft.com/office/word/2010/wordml" xmlns:w15="http://schemas.microsoft.com/office/word/2012/wordml" xmlns:w16cex="http://schemas.microsoft.com/office/word/2018/wordml/cex" xmlns:w16cid="http://schemas.microsoft.com/office/word/2016/wordml/cid" xmlns:w16="http://schemas.microsoft.com/office/word/2018/wordml" xmlns:w16sdtdh="http://schemas.microsoft.com/office/word/2020/wordml/sdtdatahash" xmlns:w16se="http://schemas.microsoft.com/office/word/2015/wordml/symex" xmlns:wpg="http://schemas.microsoft.com/office/word/2010/wordprocessingGroup" xmlns:wpi="http://schemas.microsoft.com/office/word/2010/wordprocessingInk" xmlns:wne="http://schemas.microsoft.com/office/word/2006/wordml" xmlns:wps="http://schemas.microsoft.com/office/word/2010/wordprocessingShape" mc:Ignorable="w14 w15 w16se w16cid w16 w16cex w16sdtdh wp14">
   <w:endnote w:type="separator" w:id="-1">
     <w:p>
       <w:r>
@@ -3205,7 +3537,7 @@
 </file>
 
 <file path=word/footer1.xml><?xml version="1.0" encoding="utf-8"?>
-<w:ftr xmlns:wpc="http://schemas.microsoft.com/office/word/2010/wordprocessingCanvas" xmlns:cx="http://schemas.microsoft.com/office/drawing/2014/chartex" xmlns:cx1="http://schemas.microsoft.com/office/drawing/2015/9/8/chartex" xmlns:cx2="http://schemas.microsoft.com/office/drawing/2015/10/21/chartex" xmlns:cx3="http://schemas.microsoft.com/office/drawing/2016/5/9/chartex" xmlns:cx4="http://schemas.microsoft.com/office/drawing/2016/5/10/chartex" xmlns:cx5="http://schemas.microsoft.com/office/drawing/2016/5/11/chartex" xmlns:cx6="http://schemas.microsoft.com/office/drawing/2016/5/12/chartex" xmlns:cx7="http://schemas.microsoft.com/office/drawing/2016/5/13/chartex" xmlns:cx8="http://schemas.microsoft.com/office/drawing/2016/5/14/chartex" xmlns:mc="http://schemas.openxmlformats.org/markup-compatibility/2006" xmlns:aink="http://schemas.microsoft.com/office/drawing/2016/ink" xmlns:am3d="http://schemas.microsoft.com/office/drawing/2017/model3d" xmlns:o="urn:schemas-microsoft-com:office:office" xmlns:r="http://schemas.openxmlformats.org/officeDocument/2006/relationships" xmlns:m="http://schemas.openxmlformats.org/officeDocument/2006/math" xmlns:v="urn:schemas-microsoft-com:vml" xmlns:wp14="http://schemas.microsoft.com/office/word/2010/wordprocessingDrawing" xmlns:wp="http://schemas.openxmlformats.org/drawingml/2006/wordprocessingDrawing" xmlns:w10="urn:schemas-microsoft-com:office:word" xmlns:w="http://schemas.openxmlformats.org/wordprocessingml/2006/main" xmlns:w14="http://schemas.microsoft.com/office/word/2010/wordml" xmlns:w15="http://schemas.microsoft.com/office/word/2012/wordml" xmlns:w16cex="http://schemas.microsoft.com/office/word/2018/wordml/cex" xmlns:w16cid="http://schemas.microsoft.com/office/word/2016/wordml/cid" xmlns:w16="http://schemas.microsoft.com/office/word/2018/wordml" xmlns:w16sdtdh="http://schemas.microsoft.com/office/word/2020/wordml/sdtdatahash" xmlns:w16se="http://schemas.microsoft.com/office/word/2015/wordml/symex" xmlns:wpg="http://schemas.microsoft.com/office/word/2010/wordprocessingGroup" xmlns:wpi="http://schemas.microsoft.com/office/word/2010/wordprocessingInk" xmlns:wne="http://schemas.microsoft.com/office/word/2006/wordml" xmlns:wps="http://schemas.microsoft.com/office/word/2010/wordprocessingShape" mc:Ignorable="w14 w15 w16se w16cid w16 w16cex w16sdtdh wp14">
+<w:ftr xmlns:wpc="http://schemas.microsoft.com/office/word/2010/wordprocessingCanvas" xmlns:cx="http://schemas.microsoft.com/office/drawing/2014/chartex" xmlns:cx1="http://schemas.microsoft.com/office/drawing/2015/9/8/chartex" xmlns:cx2="http://schemas.microsoft.com/office/drawing/2015/10/21/chartex" xmlns:cx3="http://schemas.microsoft.com/office/drawing/2016/5/9/chartex" xmlns:cx4="http://schemas.microsoft.com/office/drawing/2016/5/10/chartex" xmlns:cx5="http://schemas.microsoft.com/office/drawing/2016/5/11/chartex" xmlns:cx6="http://schemas.microsoft.com/office/drawing/2016/5/12/chartex" xmlns:cx7="http://schemas.microsoft.com/office/drawing/2016/5/13/chartex" xmlns:cx8="http://schemas.microsoft.com/office/drawing/2016/5/14/chartex" xmlns:mc="http://schemas.openxmlformats.org/markup-compatibility/2006" xmlns:aink="http://schemas.microsoft.com/office/drawing/2016/ink" xmlns:am3d="http://schemas.microsoft.com/office/drawing/2017/model3d" xmlns:o="urn:schemas-microsoft-com:office:office" xmlns:oel="http://schemas.microsoft.com/office/2019/extlst" xmlns:r="http://schemas.openxmlformats.org/officeDocument/2006/relationships" xmlns:m="http://schemas.openxmlformats.org/officeDocument/2006/math" xmlns:v="urn:schemas-microsoft-com:vml" xmlns:wp14="http://schemas.microsoft.com/office/word/2010/wordprocessingDrawing" xmlns:wp="http://schemas.openxmlformats.org/drawingml/2006/wordprocessingDrawing" xmlns:w10="urn:schemas-microsoft-com:office:word" xmlns:w="http://schemas.openxmlformats.org/wordprocessingml/2006/main" xmlns:w14="http://schemas.microsoft.com/office/word/2010/wordml" xmlns:w15="http://schemas.microsoft.com/office/word/2012/wordml" xmlns:w16cex="http://schemas.microsoft.com/office/word/2018/wordml/cex" xmlns:w16cid="http://schemas.microsoft.com/office/word/2016/wordml/cid" xmlns:w16="http://schemas.microsoft.com/office/word/2018/wordml" xmlns:w16sdtdh="http://schemas.microsoft.com/office/word/2020/wordml/sdtdatahash" xmlns:w16se="http://schemas.microsoft.com/office/word/2015/wordml/symex" xmlns:wpg="http://schemas.microsoft.com/office/word/2010/wordprocessingGroup" xmlns:wpi="http://schemas.microsoft.com/office/word/2010/wordprocessingInk" xmlns:wne="http://schemas.microsoft.com/office/word/2006/wordml" xmlns:wps="http://schemas.microsoft.com/office/word/2010/wordprocessingShape" mc:Ignorable="w14 w15 w16se w16cid w16 w16cex w16sdtdh wp14">
   <w:p>
     <w:pPr>
       <w:pStyle w:val="Footer"/>
@@ -3215,7 +3547,7 @@
 </file>
 
 <file path=word/footnotes.xml><?xml version="1.0" encoding="utf-8"?>
-<w:footnotes xmlns:wpc="http://schemas.microsoft.com/office/word/2010/wordprocessingCanvas" xmlns:cx="http://schemas.microsoft.com/office/drawing/2014/chartex" xmlns:cx1="http://schemas.microsoft.com/office/drawing/2015/9/8/chartex" xmlns:cx2="http://schemas.microsoft.com/office/drawing/2015/10/21/chartex" xmlns:cx3="http://schemas.microsoft.com/office/drawing/2016/5/9/chartex" xmlns:cx4="http://schemas.microsoft.com/office/drawing/2016/5/10/chartex" xmlns:cx5="http://schemas.microsoft.com/office/drawing/2016/5/11/chartex" xmlns:cx6="http://schemas.microsoft.com/office/drawing/2016/5/12/chartex" xmlns:cx7="http://schemas.microsoft.com/office/drawing/2016/5/13/chartex" xmlns:cx8="http://schemas.microsoft.com/office/drawing/2016/5/14/chartex" xmlns:mc="http://schemas.openxmlformats.org/markup-compatibility/2006" xmlns:aink="http://schemas.microsoft.com/office/drawing/2016/ink" xmlns:am3d="http://schemas.microsoft.com/office/drawing/2017/model3d" xmlns:o="urn:schemas-microsoft-com:office:office" xmlns:r="http://schemas.openxmlformats.org/officeDocument/2006/relationships" xmlns:m="http://schemas.openxmlformats.org/officeDocument/2006/math" xmlns:v="urn:schemas-microsoft-com:vml" xmlns:wp14="http://schemas.microsoft.com/office/word/2010/wordprocessingDrawing" xmlns:wp="http://schemas.openxmlformats.org/drawingml/2006/wordprocessingDrawing" xmlns:w10="urn:schemas-microsoft-com:office:word" xmlns:w="http://schemas.openxmlformats.org/wordprocessingml/2006/main" xmlns:w14="http://schemas.microsoft.com/office/word/2010/wordml" xmlns:w15="http://schemas.microsoft.com/office/word/2012/wordml" xmlns:w16cex="http://schemas.microsoft.com/office/word/2018/wordml/cex" xmlns:w16cid="http://schemas.microsoft.com/office/word/2016/wordml/cid" xmlns:w16="http://schemas.microsoft.com/office/word/2018/wordml" xmlns:w16sdtdh="http://schemas.microsoft.com/office/word/2020/wordml/sdtdatahash" xmlns:w16se="http://schemas.microsoft.com/office/word/2015/wordml/symex" xmlns:wpg="http://schemas.microsoft.com/office/word/2010/wordprocessingGroup" xmlns:wpi="http://schemas.microsoft.com/office/word/2010/wordprocessingInk" xmlns:wne="http://schemas.microsoft.com/office/word/2006/wordml" xmlns:wps="http://schemas.microsoft.com/office/word/2010/wordprocessingShape" mc:Ignorable="w14 w15 w16se w16cid w16 w16cex w16sdtdh wp14">
+<w:footnotes xmlns:wpc="http://schemas.microsoft.com/office/word/2010/wordprocessingCanvas" xmlns:cx="http://schemas.microsoft.com/office/drawing/2014/chartex" xmlns:cx1="http://schemas.microsoft.com/office/drawing/2015/9/8/chartex" xmlns:cx2="http://schemas.microsoft.com/office/drawing/2015/10/21/chartex" xmlns:cx3="http://schemas.microsoft.com/office/drawing/2016/5/9/chartex" xmlns:cx4="http://schemas.microsoft.com/office/drawing/2016/5/10/chartex" xmlns:cx5="http://schemas.microsoft.com/office/drawing/2016/5/11/chartex" xmlns:cx6="http://schemas.microsoft.com/office/drawing/2016/5/12/chartex" xmlns:cx7="http://schemas.microsoft.com/office/drawing/2016/5/13/chartex" xmlns:cx8="http://schemas.microsoft.com/office/drawing/2016/5/14/chartex" xmlns:mc="http://schemas.openxmlformats.org/markup-compatibility/2006" xmlns:aink="http://schemas.microsoft.com/office/drawing/2016/ink" xmlns:am3d="http://schemas.microsoft.com/office/drawing/2017/model3d" xmlns:o="urn:schemas-microsoft-com:office:office" xmlns:oel="http://schemas.microsoft.com/office/2019/extlst" xmlns:r="http://schemas.openxmlformats.org/officeDocument/2006/relationships" xmlns:m="http://schemas.openxmlformats.org/officeDocument/2006/math" xmlns:v="urn:schemas-microsoft-com:vml" xmlns:wp14="http://schemas.microsoft.com/office/word/2010/wordprocessingDrawing" xmlns:wp="http://schemas.openxmlformats.org/drawingml/2006/wordprocessingDrawing" xmlns:w10="urn:schemas-microsoft-com:office:word" xmlns:w="http://schemas.openxmlformats.org/wordprocessingml/2006/main" xmlns:w14="http://schemas.microsoft.com/office/word/2010/wordml" xmlns:w15="http://schemas.microsoft.com/office/word/2012/wordml" xmlns:w16cex="http://schemas.microsoft.com/office/word/2018/wordml/cex" xmlns:w16cid="http://schemas.microsoft.com/office/word/2016/wordml/cid" xmlns:w16="http://schemas.microsoft.com/office/word/2018/wordml" xmlns:w16sdtdh="http://schemas.microsoft.com/office/word/2020/wordml/sdtdatahash" xmlns:w16se="http://schemas.microsoft.com/office/word/2015/wordml/symex" xmlns:wpg="http://schemas.microsoft.com/office/word/2010/wordprocessingGroup" xmlns:wpi="http://schemas.microsoft.com/office/word/2010/wordprocessingInk" xmlns:wne="http://schemas.microsoft.com/office/word/2006/wordml" xmlns:wps="http://schemas.microsoft.com/office/word/2010/wordprocessingShape" mc:Ignorable="w14 w15 w16se w16cid w16 w16cex w16sdtdh wp14">
   <w:footnote w:type="separator" w:id="-1">
     <w:p>
       <w:r>
@@ -3237,7 +3569,7 @@
 </file>
 
 <file path=word/numbering.xml><?xml version="1.0" encoding="utf-8"?>
-<w:numbering xmlns:wpc="http://schemas.microsoft.com/office/word/2010/wordprocessingCanvas" xmlns:cx="http://schemas.microsoft.com/office/drawing/2014/chartex" xmlns:cx1="http://schemas.microsoft.com/office/drawing/2015/9/8/chartex" xmlns:cx2="http://schemas.microsoft.com/office/drawing/2015/10/21/chartex" xmlns:cx3="http://schemas.microsoft.com/office/drawing/2016/5/9/chartex" xmlns:cx4="http://schemas.microsoft.com/office/drawing/2016/5/10/chartex" xmlns:cx5="http://schemas.microsoft.com/office/drawing/2016/5/11/chartex" xmlns:cx6="http://schemas.microsoft.com/office/drawing/2016/5/12/chartex" xmlns:cx7="http://schemas.microsoft.com/office/drawing/2016/5/13/chartex" xmlns:cx8="http://schemas.microsoft.com/office/drawing/2016/5/14/chartex" xmlns:mc="http://schemas.openxmlformats.org/markup-compatibility/2006" xmlns:aink="http://schemas.microsoft.com/office/drawing/2016/ink" xmlns:am3d="http://schemas.microsoft.com/office/drawing/2017/model3d" xmlns:o="urn:schemas-microsoft-com:office:office" xmlns:r="http://schemas.openxmlformats.org/officeDocument/2006/relationships" xmlns:m="http://schemas.openxmlformats.org/officeDocument/2006/math" xmlns:v="urn:schemas-microsoft-com:vml" xmlns:wp14="http://schemas.microsoft.com/office/word/2010/wordprocessingDrawing" xmlns:wp="http://schemas.openxmlformats.org/drawingml/2006/wordprocessingDrawing" xmlns:w10="urn:schemas-microsoft-com:office:word" xmlns:w="http://schemas.openxmlformats.org/wordprocessingml/2006/main" xmlns:w14="http://schemas.microsoft.com/office/word/2010/wordml" xmlns:w15="http://schemas.microsoft.com/office/word/2012/wordml" xmlns:w16cex="http://schemas.microsoft.com/office/word/2018/wordml/cex" xmlns:w16cid="http://schemas.microsoft.com/office/word/2016/wordml/cid" xmlns:w16="http://schemas.microsoft.com/office/word/2018/wordml" xmlns:w16sdtdh="http://schemas.microsoft.com/office/word/2020/wordml/sdtdatahash" xmlns:w16se="http://schemas.microsoft.com/office/word/2015/wordml/symex" xmlns:wpg="http://schemas.microsoft.com/office/word/2010/wordprocessingGroup" xmlns:wpi="http://schemas.microsoft.com/office/word/2010/wordprocessingInk" xmlns:wne="http://schemas.microsoft.com/office/word/2006/wordml" xmlns:wps="http://schemas.microsoft.com/office/word/2010/wordprocessingShape" mc:Ignorable="w14 w15 w16se w16cid w16 w16cex w16sdtdh wp14">
+<w:numbering xmlns:wpc="http://schemas.microsoft.com/office/word/2010/wordprocessingCanvas" xmlns:cx="http://schemas.microsoft.com/office/drawing/2014/chartex" xmlns:cx1="http://schemas.microsoft.com/office/drawing/2015/9/8/chartex" xmlns:cx2="http://schemas.microsoft.com/office/drawing/2015/10/21/chartex" xmlns:cx3="http://schemas.microsoft.com/office/drawing/2016/5/9/chartex" xmlns:cx4="http://schemas.microsoft.com/office/drawing/2016/5/10/chartex" xmlns:cx5="http://schemas.microsoft.com/office/drawing/2016/5/11/chartex" xmlns:cx6="http://schemas.microsoft.com/office/drawing/2016/5/12/chartex" xmlns:cx7="http://schemas.microsoft.com/office/drawing/2016/5/13/chartex" xmlns:cx8="http://schemas.microsoft.com/office/drawing/2016/5/14/chartex" xmlns:mc="http://schemas.openxmlformats.org/markup-compatibility/2006" xmlns:aink="http://schemas.microsoft.com/office/drawing/2016/ink" xmlns:am3d="http://schemas.microsoft.com/office/drawing/2017/model3d" xmlns:o="urn:schemas-microsoft-com:office:office" xmlns:oel="http://schemas.microsoft.com/office/2019/extlst" xmlns:r="http://schemas.openxmlformats.org/officeDocument/2006/relationships" xmlns:m="http://schemas.openxmlformats.org/officeDocument/2006/math" xmlns:v="urn:schemas-microsoft-com:vml" xmlns:wp14="http://schemas.microsoft.com/office/word/2010/wordprocessingDrawing" xmlns:wp="http://schemas.openxmlformats.org/drawingml/2006/wordprocessingDrawing" xmlns:w10="urn:schemas-microsoft-com:office:word" xmlns:w="http://schemas.openxmlformats.org/wordprocessingml/2006/main" xmlns:w14="http://schemas.microsoft.com/office/word/2010/wordml" xmlns:w15="http://schemas.microsoft.com/office/word/2012/wordml" xmlns:w16cex="http://schemas.microsoft.com/office/word/2018/wordml/cex" xmlns:w16cid="http://schemas.microsoft.com/office/word/2016/wordml/cid" xmlns:w16="http://schemas.microsoft.com/office/word/2018/wordml" xmlns:w16sdtdh="http://schemas.microsoft.com/office/word/2020/wordml/sdtdatahash" xmlns:w16se="http://schemas.microsoft.com/office/word/2015/wordml/symex" xmlns:wpg="http://schemas.microsoft.com/office/word/2010/wordprocessingGroup" xmlns:wpi="http://schemas.microsoft.com/office/word/2010/wordprocessingInk" xmlns:wne="http://schemas.microsoft.com/office/word/2006/wordml" xmlns:wps="http://schemas.microsoft.com/office/word/2010/wordprocessingShape" mc:Ignorable="w14 w15 w16se w16cid w16 w16cex w16sdtdh wp14">
   <w:abstractNum w:abstractNumId="0" w15:restartNumberingAfterBreak="0">
     <w:nsid w:val="1C4C4B4B"/>
     <w:multiLevelType w:val="multilevel"/>

</xml_diff>